<commit_message>
Made changes to ISYS3001.docx
Made changes to ISYS3001.docx as per instructions.
</commit_message>
<xml_diff>
--- a/ISYS3001.docx
+++ b/ISYS3001.docx
@@ -55,6 +55,11 @@
       </w:r>
       <w:r>
         <w:t xml:space="preserve"> stuff after this line &gt;&gt;&gt;</w:t>
+      </w:r>
+    </w:p>
+    <w:p>
+      <w:r>
+        <w:t>This is a chance by Mukal, trying to learn Github.</w:t>
       </w:r>
     </w:p>
     <w:p>

</xml_diff>